<commit_message>
Added more to Idrasia
</commit_message>
<xml_diff>
--- a/Stories/Outbox/Fantasy Worldbuilding/Idrasia.docx
+++ b/Stories/Outbox/Fantasy Worldbuilding/Idrasia.docx
@@ -347,7 +347,7 @@
       <w:tblPr>
         <w:tblW w:w="9972" w:type="dxa"/>
         <w:jc w:val="left"/>
-        <w:tblInd w:w="47" w:type="dxa"/>
+        <w:tblInd w:w="45" w:type="dxa"/>
         <w:tblBorders>
           <w:top w:val="single" w:sz="2" w:space="0" w:color="000001"/>
           <w:left w:val="single" w:sz="2" w:space="0" w:color="000001"/>
@@ -356,7 +356,7 @@
         </w:tblBorders>
         <w:tblCellMar>
           <w:top w:w="55" w:type="dxa"/>
-          <w:left w:w="45" w:type="dxa"/>
+          <w:left w:w="42" w:type="dxa"/>
           <w:bottom w:w="55" w:type="dxa"/>
           <w:right w:w="55" w:type="dxa"/>
         </w:tblCellMar>
@@ -378,7 +378,7 @@
             </w:tcBorders>
             <w:shd w:fill="auto" w:val="clear"/>
             <w:tcMar>
-              <w:left w:w="45" w:type="dxa"/>
+              <w:left w:w="42" w:type="dxa"/>
             </w:tcMar>
           </w:tcPr>
           <w:p>
@@ -405,7 +405,7 @@
             </w:tcBorders>
             <w:shd w:fill="auto" w:val="clear"/>
             <w:tcMar>
-              <w:left w:w="45" w:type="dxa"/>
+              <w:left w:w="42" w:type="dxa"/>
             </w:tcMar>
           </w:tcPr>
           <w:p>
@@ -433,7 +433,7 @@
             </w:tcBorders>
             <w:shd w:fill="auto" w:val="clear"/>
             <w:tcMar>
-              <w:left w:w="45" w:type="dxa"/>
+              <w:left w:w="42" w:type="dxa"/>
             </w:tcMar>
           </w:tcPr>
           <w:p>
@@ -460,7 +460,7 @@
             </w:tcBorders>
             <w:shd w:fill="auto" w:val="clear"/>
             <w:tcMar>
-              <w:left w:w="45" w:type="dxa"/>
+              <w:left w:w="42" w:type="dxa"/>
             </w:tcMar>
           </w:tcPr>
           <w:p>
@@ -488,7 +488,7 @@
             </w:tcBorders>
             <w:shd w:fill="auto" w:val="clear"/>
             <w:tcMar>
-              <w:left w:w="45" w:type="dxa"/>
+              <w:left w:w="42" w:type="dxa"/>
             </w:tcMar>
           </w:tcPr>
           <w:p>
@@ -515,7 +515,7 @@
             </w:tcBorders>
             <w:shd w:fill="auto" w:val="clear"/>
             <w:tcMar>
-              <w:left w:w="45" w:type="dxa"/>
+              <w:left w:w="42" w:type="dxa"/>
             </w:tcMar>
           </w:tcPr>
           <w:p>
@@ -543,7 +543,7 @@
             </w:tcBorders>
             <w:shd w:fill="auto" w:val="clear"/>
             <w:tcMar>
-              <w:left w:w="45" w:type="dxa"/>
+              <w:left w:w="42" w:type="dxa"/>
             </w:tcMar>
           </w:tcPr>
           <w:p>
@@ -570,7 +570,7 @@
             </w:tcBorders>
             <w:shd w:fill="auto" w:val="clear"/>
             <w:tcMar>
-              <w:left w:w="45" w:type="dxa"/>
+              <w:left w:w="42" w:type="dxa"/>
             </w:tcMar>
           </w:tcPr>
           <w:p>
@@ -790,7 +790,7 @@
       <w:tblPr>
         <w:tblW w:w="9972" w:type="dxa"/>
         <w:jc w:val="left"/>
-        <w:tblInd w:w="47" w:type="dxa"/>
+        <w:tblInd w:w="45" w:type="dxa"/>
         <w:tblBorders>
           <w:top w:val="single" w:sz="2" w:space="0" w:color="000001"/>
           <w:left w:val="single" w:sz="2" w:space="0" w:color="000001"/>
@@ -799,7 +799,7 @@
         </w:tblBorders>
         <w:tblCellMar>
           <w:top w:w="55" w:type="dxa"/>
-          <w:left w:w="45" w:type="dxa"/>
+          <w:left w:w="42" w:type="dxa"/>
           <w:bottom w:w="55" w:type="dxa"/>
           <w:right w:w="55" w:type="dxa"/>
         </w:tblCellMar>
@@ -821,7 +821,7 @@
             </w:tcBorders>
             <w:shd w:fill="auto" w:val="clear"/>
             <w:tcMar>
-              <w:left w:w="45" w:type="dxa"/>
+              <w:left w:w="42" w:type="dxa"/>
             </w:tcMar>
           </w:tcPr>
           <w:p>
@@ -848,7 +848,7 @@
             </w:tcBorders>
             <w:shd w:fill="auto" w:val="clear"/>
             <w:tcMar>
-              <w:left w:w="45" w:type="dxa"/>
+              <w:left w:w="42" w:type="dxa"/>
             </w:tcMar>
           </w:tcPr>
           <w:p>
@@ -876,7 +876,7 @@
             </w:tcBorders>
             <w:shd w:fill="auto" w:val="clear"/>
             <w:tcMar>
-              <w:left w:w="45" w:type="dxa"/>
+              <w:left w:w="42" w:type="dxa"/>
             </w:tcMar>
           </w:tcPr>
           <w:p>
@@ -903,7 +903,7 @@
             </w:tcBorders>
             <w:shd w:fill="auto" w:val="clear"/>
             <w:tcMar>
-              <w:left w:w="45" w:type="dxa"/>
+              <w:left w:w="42" w:type="dxa"/>
             </w:tcMar>
           </w:tcPr>
           <w:p>
@@ -931,7 +931,7 @@
             </w:tcBorders>
             <w:shd w:fill="auto" w:val="clear"/>
             <w:tcMar>
-              <w:left w:w="45" w:type="dxa"/>
+              <w:left w:w="42" w:type="dxa"/>
             </w:tcMar>
           </w:tcPr>
           <w:p>
@@ -958,7 +958,7 @@
             </w:tcBorders>
             <w:shd w:fill="auto" w:val="clear"/>
             <w:tcMar>
-              <w:left w:w="45" w:type="dxa"/>
+              <w:left w:w="42" w:type="dxa"/>
             </w:tcMar>
           </w:tcPr>
           <w:p>
@@ -986,7 +986,7 @@
             </w:tcBorders>
             <w:shd w:fill="auto" w:val="clear"/>
             <w:tcMar>
-              <w:left w:w="45" w:type="dxa"/>
+              <w:left w:w="42" w:type="dxa"/>
             </w:tcMar>
           </w:tcPr>
           <w:p>
@@ -1013,7 +1013,7 @@
             </w:tcBorders>
             <w:shd w:fill="auto" w:val="clear"/>
             <w:tcMar>
-              <w:left w:w="45" w:type="dxa"/>
+              <w:left w:w="42" w:type="dxa"/>
             </w:tcMar>
           </w:tcPr>
           <w:p>
@@ -1041,7 +1041,7 @@
             </w:tcBorders>
             <w:shd w:fill="auto" w:val="clear"/>
             <w:tcMar>
-              <w:left w:w="45" w:type="dxa"/>
+              <w:left w:w="42" w:type="dxa"/>
             </w:tcMar>
           </w:tcPr>
           <w:p>
@@ -1068,7 +1068,7 @@
             </w:tcBorders>
             <w:shd w:fill="auto" w:val="clear"/>
             <w:tcMar>
-              <w:left w:w="45" w:type="dxa"/>
+              <w:left w:w="42" w:type="dxa"/>
             </w:tcMar>
           </w:tcPr>
           <w:p>
@@ -1493,7 +1493,7 @@
       <w:tblPr>
         <w:tblW w:w="9972" w:type="dxa"/>
         <w:jc w:val="left"/>
-        <w:tblInd w:w="53" w:type="dxa"/>
+        <w:tblInd w:w="50" w:type="dxa"/>
         <w:tblBorders>
           <w:top w:val="single" w:sz="2" w:space="0" w:color="000001"/>
           <w:left w:val="single" w:sz="2" w:space="0" w:color="000001"/>
@@ -1502,7 +1502,7 @@
         </w:tblBorders>
         <w:tblCellMar>
           <w:top w:w="55" w:type="dxa"/>
-          <w:left w:w="51" w:type="dxa"/>
+          <w:left w:w="48" w:type="dxa"/>
           <w:bottom w:w="55" w:type="dxa"/>
           <w:right w:w="55" w:type="dxa"/>
         </w:tblCellMar>
@@ -1524,7 +1524,7 @@
             </w:tcBorders>
             <w:shd w:fill="auto" w:val="clear"/>
             <w:tcMar>
-              <w:left w:w="51" w:type="dxa"/>
+              <w:left w:w="48" w:type="dxa"/>
             </w:tcMar>
           </w:tcPr>
           <w:p>
@@ -1551,7 +1551,7 @@
             </w:tcBorders>
             <w:shd w:fill="auto" w:val="clear"/>
             <w:tcMar>
-              <w:left w:w="51" w:type="dxa"/>
+              <w:left w:w="48" w:type="dxa"/>
             </w:tcMar>
           </w:tcPr>
           <w:p>
@@ -1579,7 +1579,7 @@
             </w:tcBorders>
             <w:shd w:fill="auto" w:val="clear"/>
             <w:tcMar>
-              <w:left w:w="51" w:type="dxa"/>
+              <w:left w:w="48" w:type="dxa"/>
             </w:tcMar>
           </w:tcPr>
           <w:p>
@@ -1606,7 +1606,7 @@
             </w:tcBorders>
             <w:shd w:fill="auto" w:val="clear"/>
             <w:tcMar>
-              <w:left w:w="51" w:type="dxa"/>
+              <w:left w:w="48" w:type="dxa"/>
             </w:tcMar>
           </w:tcPr>
           <w:p>
@@ -1634,7 +1634,7 @@
             </w:tcBorders>
             <w:shd w:fill="auto" w:val="clear"/>
             <w:tcMar>
-              <w:left w:w="51" w:type="dxa"/>
+              <w:left w:w="48" w:type="dxa"/>
             </w:tcMar>
           </w:tcPr>
           <w:p>
@@ -1661,7 +1661,7 @@
             </w:tcBorders>
             <w:shd w:fill="auto" w:val="clear"/>
             <w:tcMar>
-              <w:left w:w="51" w:type="dxa"/>
+              <w:left w:w="48" w:type="dxa"/>
             </w:tcMar>
           </w:tcPr>
           <w:p>
@@ -1689,7 +1689,7 @@
             </w:tcBorders>
             <w:shd w:fill="auto" w:val="clear"/>
             <w:tcMar>
-              <w:left w:w="51" w:type="dxa"/>
+              <w:left w:w="48" w:type="dxa"/>
             </w:tcMar>
           </w:tcPr>
           <w:p>
@@ -1716,7 +1716,7 @@
             </w:tcBorders>
             <w:shd w:fill="auto" w:val="clear"/>
             <w:tcMar>
-              <w:left w:w="51" w:type="dxa"/>
+              <w:left w:w="48" w:type="dxa"/>
             </w:tcMar>
           </w:tcPr>
           <w:p>
@@ -1744,7 +1744,7 @@
             </w:tcBorders>
             <w:shd w:fill="auto" w:val="clear"/>
             <w:tcMar>
-              <w:left w:w="51" w:type="dxa"/>
+              <w:left w:w="48" w:type="dxa"/>
             </w:tcMar>
           </w:tcPr>
           <w:p>
@@ -1771,7 +1771,7 @@
             </w:tcBorders>
             <w:shd w:fill="auto" w:val="clear"/>
             <w:tcMar>
-              <w:left w:w="51" w:type="dxa"/>
+              <w:left w:w="48" w:type="dxa"/>
             </w:tcMar>
           </w:tcPr>
           <w:p>
@@ -1819,52 +1819,22 @@
     </w:p>
     <w:p>
       <w:pPr>
-        <w:pStyle w:val="TextBody"/>
-        <w:rPr/>
-      </w:pPr>
-      <w:r>
-        <w:rPr/>
-        <w:t xml:space="preserve">Especially in recent years, it is fair to say Damacia is now the second most power on the continent, and by far the most active. </w:t>
-      </w:r>
-      <w:r>
-        <w:rPr/>
-        <w:t>The kingdom was</w:t>
-      </w:r>
-      <w:r>
-        <w:rPr/>
-        <w:t xml:space="preserve"> </w:t>
-      </w:r>
-      <w:r>
-        <w:rPr/>
-        <w:t>b</w:t>
-      </w:r>
-      <w:r>
-        <w:rPr/>
-        <w:t xml:space="preserve">orn from three great city states </w:t>
-      </w:r>
-      <w:r>
-        <w:rPr/>
-        <w:t xml:space="preserve">who in eons past had safely been under giant hegemony. However, almost a hundred years ago, when the schism between the giants emerged, they gained defacto independence. They then engaged in almost a </w:t>
-      </w:r>
-      <w:r>
-        <w:rPr/>
-        <w:t>centur</w:t>
-      </w:r>
-      <w:r>
-        <w:rPr/>
-        <w:t xml:space="preserve">y of intense warfare where they </w:t>
-      </w:r>
-      <w:r>
-        <w:rPr/>
-        <w:t xml:space="preserve">bloodied the ground with dead between them. </w:t>
-      </w:r>
-      <w:r>
-        <w:rPr/>
-        <w:t xml:space="preserve">Then, </w:t>
-      </w:r>
-      <w:r>
-        <w:rPr/>
-        <w:t xml:space="preserve">with some help from the dragonborn to the south, the leaders of the the three cities signed into affect a peace agreement. </w:t>
+        <w:pStyle w:val="Heading4"/>
+        <w:rPr/>
+      </w:pPr>
+      <w:r>
+        <w:rPr/>
+        <w:t>Early Years</w:t>
+      </w:r>
+    </w:p>
+    <w:p>
+      <w:pPr>
+        <w:pStyle w:val="TextBody"/>
+        <w:rPr/>
+      </w:pPr>
+      <w:r>
+        <w:rPr/>
+        <w:t xml:space="preserve">Especially in recent years, it is fair to say Damacia is now the second most power on the continent, and by far the most active. The kingdom was born from three great city states who in eons past had safely been under giant hegemony. However, almost a hundred years ago, when the schism between the giants emerged, they gained defacto independence. They then engaged in almost a century of intense warfare where they bloodied the ground with dead between them. Then, with some help from the dragonborn to the south, the leaders of the the three cities signed into affect a peace agreement. </w:t>
       </w:r>
     </w:p>
     <w:p>
@@ -1923,23 +1893,17 @@
       </w:pPr>
       <w:r>
         <w:rPr/>
-        <w:t xml:space="preserve">This situation lasted a few decades, but in the meantime, the elected king consolidated his power, declaring the south one nation. Not everyone in the cities was very happy about this, but because of the continuing threat of war, they viewed it as </w:t>
-      </w:r>
-      <w:r>
-        <w:rPr/>
-        <w:t>militarily</w:t>
-      </w:r>
-      <w:r>
-        <w:rPr/>
-        <w:t xml:space="preserve"> </w:t>
-      </w:r>
-      <w:r>
-        <w:rPr/>
-        <w:t>expedient</w:t>
-      </w:r>
-      <w:r>
-        <w:rPr/>
-        <w:t>, at least for the time being. Most would regret their decision.</w:t>
+        <w:t>This situation lasted a few decades, but in the meantime, the elected king consolidated his power, declaring the south one nation. Not everyone in the cities was very happy about this, but because of the continuing threat of war, they viewed it as militarily expedient, at least for the time being. Most would regret their decision.</w:t>
+      </w:r>
+    </w:p>
+    <w:p>
+      <w:pPr>
+        <w:pStyle w:val="Heading4"/>
+        <w:rPr/>
+      </w:pPr>
+      <w:r>
+        <w:rPr/>
+        <w:t>Recent War</w:t>
       </w:r>
     </w:p>
     <w:p>
@@ -1983,7 +1947,7 @@
         <w:rPr>
           <w:b w:val="false"/>
           <w:bCs w:val="false"/>
-          <w:color w:val="auto"/>
+          <w:color w:val="00000A"/>
         </w:rPr>
         <w:t>indirectly</w:t>
       </w:r>
@@ -1999,7 +1963,7 @@
         <w:rPr>
           <w:b w:val="false"/>
           <w:bCs w:val="false"/>
-          <w:color w:val="auto"/>
+          <w:color w:val="00000A"/>
         </w:rPr>
         <w:t xml:space="preserve"> who violated the nominal neutrality of </w:t>
       </w:r>
@@ -2015,7 +1979,7 @@
         <w:rPr>
           <w:b w:val="false"/>
           <w:bCs w:val="false"/>
-          <w:color w:val="auto"/>
+          <w:color w:val="00000A"/>
         </w:rPr>
         <w:t xml:space="preserve"> in addition, for the first time in recorded history, the ice paladins </w:t>
       </w:r>
@@ -2031,7 +1995,7 @@
         <w:rPr>
           <w:b w:val="false"/>
           <w:bCs w:val="false"/>
-          <w:color w:val="auto"/>
+          <w:color w:val="00000A"/>
         </w:rPr>
         <w:t>cast off their own neutrality, and joined as well, mostly for reasons of preserving the status quo.</w:t>
       </w:r>
@@ -2078,60 +2042,223 @@
     </w:p>
     <w:p>
       <w:pPr>
-        <w:pStyle w:val="TextBody"/>
-        <w:rPr/>
-      </w:pPr>
-      <w:r>
-        <w:rPr/>
-        <w:t>Two fate defining actions happened in addtion to the victory. One was the near death of the elected king of damacia. The second was the success of the death clerics and their agents. Both would have long reaching effects in the years to come.</w:t>
-      </w:r>
-    </w:p>
-    <w:p>
-      <w:pPr>
-        <w:pStyle w:val="TextBody"/>
-        <w:rPr/>
-      </w:pPr>
-      <w:r>
-        <w:rPr/>
-        <w:t xml:space="preserve">Near death, the king was due to pass away, even in vistory. However, his closest counselors had discovered a very powerful artifact from unknown origins (The Circle). Using it, they returned him back to life, but not as a human. He was now the Immortal Soverign, a powerful undead. </w:t>
-      </w:r>
-    </w:p>
-    <w:p>
-      <w:pPr>
-        <w:pStyle w:val="TextBody"/>
-        <w:rPr/>
-      </w:pPr>
-      <w:r>
-        <w:rPr/>
-        <w:t xml:space="preserve">The death clerics, seeing their winning hand, encouraged him to destroy the rest of the north. Even as he did so, they attempted to sink their agents into ever part of the fledgling beurocracy. </w:t>
-      </w:r>
-    </w:p>
-    <w:p>
-      <w:pPr>
-        <w:pStyle w:val="TextBody"/>
-        <w:rPr/>
-      </w:pPr>
-      <w:r>
-        <w:rPr/>
-      </w:r>
-    </w:p>
-    <w:p>
-      <w:pPr>
-        <w:pStyle w:val="TextBody"/>
-        <w:rPr/>
-      </w:pPr>
-      <w:r>
-        <w:rPr/>
-      </w:r>
-    </w:p>
-    <w:p>
-      <w:pPr>
-        <w:pStyle w:val="Heading1"/>
-        <w:spacing w:before="240" w:after="120"/>
-        <w:rPr/>
-      </w:pPr>
-      <w:r>
-        <w:rPr/>
+        <w:pStyle w:val="Heading4"/>
+        <w:rPr/>
+      </w:pPr>
+      <w:r>
+        <w:rPr/>
+        <w:t>Outcomes</w:t>
+      </w:r>
+    </w:p>
+    <w:p>
+      <w:pPr>
+        <w:pStyle w:val="TextBody"/>
+        <w:rPr/>
+      </w:pPr>
+      <w:r>
+        <w:rPr/>
+        <w:t xml:space="preserve">Two fate defining actions happened in </w:t>
+      </w:r>
+      <w:r>
+        <w:rPr/>
+        <w:t>addition</w:t>
+      </w:r>
+      <w:r>
+        <w:rPr/>
+        <w:t xml:space="preserve"> to the victory. One was the near death of the elected king of damacia. The second was the success of the death clerics and their agents. Both would have long reaching effects in the years to come.</w:t>
+      </w:r>
+    </w:p>
+    <w:p>
+      <w:pPr>
+        <w:pStyle w:val="TextBody"/>
+        <w:rPr/>
+      </w:pPr>
+      <w:r>
+        <w:rPr/>
+        <w:t xml:space="preserve">Near death, the king was due to pass away, even in </w:t>
+      </w:r>
+      <w:r>
+        <w:rPr/>
+        <w:t>victory.</w:t>
+      </w:r>
+      <w:r>
+        <w:rPr/>
+        <w:t xml:space="preserve"> However, his closest counselors had discovered a very powerful artifact from unknown origins (The Circle). Using it, they returned him back to life, but not as a human. He was now the Immortal </w:t>
+      </w:r>
+      <w:r>
+        <w:rPr/>
+        <w:t>Sovereign</w:t>
+      </w:r>
+      <w:r>
+        <w:rPr/>
+        <w:t xml:space="preserve">, a powerful undead. </w:t>
+      </w:r>
+    </w:p>
+    <w:p>
+      <w:pPr>
+        <w:pStyle w:val="TextBody"/>
+        <w:rPr/>
+      </w:pPr>
+      <w:r>
+        <w:rPr/>
+        <w:t xml:space="preserve">The death clerics, seeing their winning hand, encouraged him to destroy the rest of the north. Even as he did so, they attempted to sink their agents into ever part of the fledgling </w:t>
+      </w:r>
+      <w:r>
+        <w:rPr/>
+        <w:t xml:space="preserve">bureaucracy. </w:t>
+      </w:r>
+    </w:p>
+    <w:p>
+      <w:pPr>
+        <w:pStyle w:val="TextBody"/>
+        <w:rPr/>
+      </w:pPr>
+      <w:r>
+        <w:rPr/>
+        <w:t>However, the king would not be so easy a target. He did take a vast amount of northern land, and one of its cities (Sverograd, the most responsible for the war). However, he stopped well short of the capital, and did not besiege the monastery of the Ice Paladins as was expected. He met the defeated parties by himself and came to terms, much to the dismay of the death clerics. It is thought he feared that if he pressed to hard, the giants themselves would come to the aid of the northerners.</w:t>
+      </w:r>
+    </w:p>
+    <w:p>
+      <w:pPr>
+        <w:pStyle w:val="TextBody"/>
+        <w:rPr/>
+      </w:pPr>
+      <w:r>
+        <w:rPr/>
+        <w:t>Furthermore, he announced that the gift of unlife would not be one solely for the king. With his announcement, he raised two recently killed ministers, the start of what would become a strange tradition. He also declared the bureaucracy a meritocracy, effectively sidelining the entire former political elite...</w:t>
+      </w:r>
+    </w:p>
+    <w:p>
+      <w:pPr>
+        <w:pStyle w:val="Heading4"/>
+        <w:rPr/>
+      </w:pPr>
+      <w:r>
+        <w:rPr/>
+        <w:t>Current Day</w:t>
+      </w:r>
+    </w:p>
+    <w:p>
+      <w:pPr>
+        <w:pStyle w:val="TextBody"/>
+        <w:rPr>
+          <w:i w:val="false"/>
+          <w:i w:val="false"/>
+          <w:iCs w:val="false"/>
+        </w:rPr>
+      </w:pPr>
+      <w:r>
+        <w:rPr>
+          <w:i w:val="false"/>
+          <w:iCs w:val="false"/>
+        </w:rPr>
+        <w:t>As one could be expected, many of the parties who had once been allies of the kingdom were repulsed by this announcement. In particular, the dragonborn were particularly put off. They felt like the change was a hard turn towards neutrality in the dragon/giant conflict, and felt like the years of help they had given the kingdom had been in vain.</w:t>
+      </w:r>
+    </w:p>
+    <w:p>
+      <w:pPr>
+        <w:pStyle w:val="TextBody"/>
+        <w:rPr>
+          <w:i w:val="false"/>
+          <w:i w:val="false"/>
+          <w:iCs w:val="false"/>
+        </w:rPr>
+      </w:pPr>
+      <w:r>
+        <w:rPr>
+          <w:i w:val="false"/>
+          <w:iCs w:val="false"/>
+        </w:rPr>
+        <w:t xml:space="preserve">A cult like religion that worships the eternal king has grown up despite his efforts to squash it. Perhaps to got give them any political ammo, he has been seen only rarely outside his closest circles. </w:t>
+      </w:r>
+    </w:p>
+    <w:p>
+      <w:pPr>
+        <w:pStyle w:val="Heading4"/>
+        <w:rPr/>
+      </w:pPr>
+      <w:r>
+        <w:rPr/>
+        <w:t xml:space="preserve">Ok, sure, history is a thing, but what </w:t>
+      </w:r>
+      <w:r>
+        <w:rPr/>
+        <w:t>about</w:t>
+      </w:r>
+      <w:r>
+        <w:rPr/>
+        <w:t xml:space="preserve"> the actual description?</w:t>
+      </w:r>
+    </w:p>
+    <w:p>
+      <w:pPr>
+        <w:pStyle w:val="TextBody"/>
+        <w:rPr/>
+      </w:pPr>
+      <w:r>
+        <w:rPr/>
+        <w:t xml:space="preserve">Fine, Gosh! </w:t>
+      </w:r>
+    </w:p>
+    <w:p>
+      <w:pPr>
+        <w:pStyle w:val="TextBody"/>
+        <w:rPr/>
+      </w:pPr>
+      <w:r>
+        <w:rPr/>
+        <w:t>Damacia is a kingdom focused on rule of law. The treaty between the three cities was very important to the inhabitants and laid the foundation for modern culture. In that sense its pretty much a typical lawful  good kingdom. There are guards, laws are enacted usually fairly. The fact that undead are a structural part of the kingdom doesn't really have too much of an effect, except that necromancy is state-sanctioned only. Performing unlawful necromancy is similarly to forgery only much more severe.</w:t>
+      </w:r>
+    </w:p>
+    <w:p>
+      <w:pPr>
+        <w:pStyle w:val="TextBody"/>
+        <w:rPr/>
+      </w:pPr>
+      <w:r>
+        <w:rPr/>
+        <w:t xml:space="preserve">Despite having a knowledge of machinery and an entrepreneurial drive, most commoners are still farmers. Getting a job in the bureaucracy is seen as a patriotic action, but one that is hard to achieve. </w:t>
+      </w:r>
+    </w:p>
+    <w:p>
+      <w:pPr>
+        <w:pStyle w:val="Heading2"/>
+        <w:rPr/>
+      </w:pPr>
+      <w:r>
+        <w:rPr/>
+        <w:t xml:space="preserve">Affiliation </w:t>
+      </w:r>
+    </w:p>
+    <w:p>
+      <w:pPr>
+        <w:pStyle w:val="TextBody"/>
+        <w:rPr/>
+      </w:pPr>
+      <w:r>
+        <w:rPr/>
+        <w:t>Formerly with the dragons. Now still anti-giant, but less so than prior. Think pragmatically neutralish.</w:t>
+      </w:r>
+    </w:p>
+    <w:p>
+      <w:pPr>
+        <w:pStyle w:val="Heading2"/>
+        <w:rPr/>
+      </w:pPr>
+      <w:r>
+        <w:rPr/>
+        <w:t>Naming Conventions</w:t>
+      </w:r>
+    </w:p>
+    <w:p>
+      <w:pPr>
+        <w:pStyle w:val="TextBody"/>
+        <w:spacing w:before="0" w:after="140"/>
+        <w:rPr/>
+      </w:pPr>
+      <w:r>
+        <w:rPr/>
+        <w:t>Byzantine.</w:t>
       </w:r>
     </w:p>
     <w:sectPr>

</xml_diff>